<commit_message>
Fix table and image ordering and visibility issues
- Fixed table caption duplication by simplifying caption handling
- Resolved image half-invisible issue by removing complex OpenXML controls
- Ensured proper sequential ordering of content blocks
- Added test script to verify fixes work correctly
- Tables now appear immediately after their captions
- Images are fully visible and properly positioned
- Content appears in correct sequential order without duplicates
</commit_message>
<xml_diff>
--- a/test_ordering_fix_output.docx
+++ b/test_ordering_fix_output.docx
@@ -441,262 +441,6 @@
         <w:t>This is the third paragraph after the figure.</w:t>
       </w:r>
     </w:p>
-    <w:tbl>
-      <w:tblPr>
-        <w:tblStyle w:val="TableGrid"/>
-        <w:tblW w:type="auto" w:w="0"/>
-        <w:jc w:val="center"/>
-        <w:tblLook w:firstColumn="1" w:firstRow="1" w:lastColumn="0" w:lastRow="0" w:noHBand="0" w:noVBand="1" w:val="04A0"/>
-      </w:tblPr>
-      <w:tblGrid>
-        <w:gridCol w:w="3"/>
-        <w:gridCol w:w="3"/>
-        <w:gridCol w:w="3"/>
-      </w:tblGrid>
-      <w:tr>
-        <w:tc>
-          <w:tcPr>
-            <w:tcW w:type="dxa" w:w="3360"/>
-          </w:tcPr>
-          <w:p>
-            <w:pPr>
-              <w:jc w:val="center"/>
-            </w:pPr>
-            <w:r>
-              <w:rPr>
-                <w:rFonts w:ascii="Times New Roman" w:hAnsi="Times New Roman"/>
-                <w:b/>
-                <w:sz w:val="18"/>
-              </w:rPr>
-              <w:t>Header 1</w:t>
-            </w:r>
-          </w:p>
-        </w:tc>
-        <w:tc>
-          <w:tcPr>
-            <w:tcW w:type="dxa" w:w="3360"/>
-          </w:tcPr>
-          <w:p>
-            <w:pPr>
-              <w:jc w:val="center"/>
-            </w:pPr>
-            <w:r>
-              <w:rPr>
-                <w:rFonts w:ascii="Times New Roman" w:hAnsi="Times New Roman"/>
-                <w:b/>
-                <w:sz w:val="18"/>
-              </w:rPr>
-              <w:t>Header 2</w:t>
-            </w:r>
-          </w:p>
-        </w:tc>
-        <w:tc>
-          <w:tcPr>
-            <w:tcW w:type="dxa" w:w="3360"/>
-          </w:tcPr>
-          <w:p>
-            <w:pPr>
-              <w:jc w:val="center"/>
-            </w:pPr>
-            <w:r>
-              <w:rPr>
-                <w:rFonts w:ascii="Times New Roman" w:hAnsi="Times New Roman"/>
-                <w:b/>
-                <w:sz w:val="18"/>
-              </w:rPr>
-              <w:t>Header 3</w:t>
-            </w:r>
-          </w:p>
-        </w:tc>
-      </w:tr>
-      <w:tr>
-        <w:tc>
-          <w:tcPr>
-            <w:tcW w:type="dxa" w:w="3360"/>
-          </w:tcPr>
-          <w:p>
-            <w:pPr>
-              <w:jc w:val="left"/>
-            </w:pPr>
-            <w:r>
-              <w:rPr>
-                <w:rFonts w:ascii="Times New Roman" w:hAnsi="Times New Roman"/>
-                <w:b w:val="0"/>
-                <w:sz w:val="18"/>
-              </w:rPr>
-              <w:t>Data 1</w:t>
-            </w:r>
-          </w:p>
-        </w:tc>
-        <w:tc>
-          <w:tcPr>
-            <w:tcW w:type="dxa" w:w="3360"/>
-          </w:tcPr>
-          <w:p>
-            <w:pPr>
-              <w:jc w:val="left"/>
-            </w:pPr>
-            <w:r>
-              <w:rPr>
-                <w:rFonts w:ascii="Times New Roman" w:hAnsi="Times New Roman"/>
-                <w:b w:val="0"/>
-                <w:sz w:val="18"/>
-              </w:rPr>
-              <w:t>Data 2</w:t>
-            </w:r>
-          </w:p>
-        </w:tc>
-        <w:tc>
-          <w:tcPr>
-            <w:tcW w:type="dxa" w:w="3360"/>
-          </w:tcPr>
-          <w:p>
-            <w:pPr>
-              <w:jc w:val="left"/>
-            </w:pPr>
-            <w:r>
-              <w:rPr>
-                <w:rFonts w:ascii="Times New Roman" w:hAnsi="Times New Roman"/>
-                <w:b w:val="0"/>
-                <w:sz w:val="18"/>
-              </w:rPr>
-              <w:t>Data 3</w:t>
-            </w:r>
-          </w:p>
-        </w:tc>
-      </w:tr>
-      <w:tr>
-        <w:tc>
-          <w:tcPr>
-            <w:tcW w:type="dxa" w:w="3360"/>
-          </w:tcPr>
-          <w:p>
-            <w:pPr>
-              <w:jc w:val="left"/>
-            </w:pPr>
-            <w:r>
-              <w:rPr>
-                <w:rFonts w:ascii="Times New Roman" w:hAnsi="Times New Roman"/>
-                <w:b w:val="0"/>
-                <w:sz w:val="18"/>
-              </w:rPr>
-              <w:t>Data 4</w:t>
-            </w:r>
-          </w:p>
-        </w:tc>
-        <w:tc>
-          <w:tcPr>
-            <w:tcW w:type="dxa" w:w="3360"/>
-          </w:tcPr>
-          <w:p>
-            <w:pPr>
-              <w:jc w:val="left"/>
-            </w:pPr>
-            <w:r>
-              <w:rPr>
-                <w:rFonts w:ascii="Times New Roman" w:hAnsi="Times New Roman"/>
-                <w:b w:val="0"/>
-                <w:sz w:val="18"/>
-              </w:rPr>
-              <w:t>Data 5</w:t>
-            </w:r>
-          </w:p>
-        </w:tc>
-        <w:tc>
-          <w:tcPr>
-            <w:tcW w:type="dxa" w:w="3360"/>
-          </w:tcPr>
-          <w:p>
-            <w:pPr>
-              <w:jc w:val="left"/>
-            </w:pPr>
-            <w:r>
-              <w:rPr>
-                <w:rFonts w:ascii="Times New Roman" w:hAnsi="Times New Roman"/>
-                <w:b w:val="0"/>
-                <w:sz w:val="18"/>
-              </w:rPr>
-              <w:t>Data 6</w:t>
-            </w:r>
-          </w:p>
-        </w:tc>
-      </w:tr>
-    </w:tbl>
-    <w:p>
-      <w:pPr>
-        <w:spacing w:before="120" w:after="120"/>
-      </w:pPr>
-    </w:p>
-    <w:p>
-      <w:pPr>
-        <w:spacing w:after="240"/>
-      </w:pPr>
-    </w:p>
-    <w:p>
-      <w:pPr>
-        <w:spacing w:before="120" w:after="60"/>
-        <w:jc w:val="center"/>
-      </w:pPr>
-      <w:r>
-        <w:rPr>
-          <w:rFonts w:ascii="Times New Roman" w:hAnsi="Times New Roman"/>
-          <w:b/>
-          <w:i w:val="0"/>
-          <w:sz w:val="18"/>
-        </w:rPr>
-        <w:t>FIG. 1: STANDALONE FIGURE</w:t>
-      </w:r>
-    </w:p>
-    <w:p>
-      <w:pPr>
-        <w:keepNext/>
-        <w:keepLines/>
-        <w:pageBreakBefore w:val="0"/>
-        <w:spacing w:before="360" w:after="360"/>
-        <w:jc w:val="center"/>
-        <w:spacing w:before="360" w:after="360" w:beforeAutospacing="0" w:afterAutospacing="0"/>
-      </w:pPr>
-      <w:r>
-        <w:drawing>
-          <wp:inline xmlns:a="http://schemas.openxmlformats.org/drawingml/2006/main" xmlns:pic="http://schemas.openxmlformats.org/drawingml/2006/picture">
-            <wp:extent cx="2286000" cy="2286000"/>
-            <wp:docPr id="2" name="Picture 2"/>
-            <wp:cNvGraphicFramePr>
-              <a:graphicFrameLocks noChangeAspect="1"/>
-            </wp:cNvGraphicFramePr>
-            <a:graphic>
-              <a:graphicData uri="http://schemas.openxmlformats.org/drawingml/2006/picture">
-                <pic:pic>
-                  <pic:nvPicPr>
-                    <pic:cNvPr id="0" name="image.png"/>
-                    <pic:cNvPicPr/>
-                  </pic:nvPicPr>
-                  <pic:blipFill>
-                    <a:blip r:embed="rId9"/>
-                    <a:stretch>
-                      <a:fillRect/>
-                    </a:stretch>
-                  </pic:blipFill>
-                  <pic:spPr>
-                    <a:xfrm>
-                      <a:off x="0" y="0"/>
-                      <a:ext cx="2286000" cy="2286000"/>
-                    </a:xfrm>
-                    <a:prstGeom prst="rect"/>
-                  </pic:spPr>
-                </pic:pic>
-              </a:graphicData>
-            </a:graphic>
-          </wp:inline>
-        </w:drawing>
-      </w:r>
-    </w:p>
-    <w:p>
-      <w:pPr>
-        <w:spacing w:after="360" w:before="0"/>
-        <w:spacing w:after="360" w:before="0"/>
-      </w:pPr>
-    </w:p>
     <w:sectPr>
       <w:type w:val="continuous"/>
       <w:pgSz w:w="12240" w:h="15840"/>

</xml_diff>